<commit_message>
Update 25 Mar 2025
</commit_message>
<xml_diff>
--- a/Tiramisu Research RA template Mar 2025.docx
+++ b/Tiramisu Research RA template Mar 2025.docx
@@ -101,7 +101,13 @@
               <w:pStyle w:val="Header"/>
             </w:pPr>
             <w:r>
-              <w:t xml:space="preserve">Tiramisu Research Journal on </w:t>
+              <w:t xml:space="preserve">Tiramisu Research </w:t>
+            </w:r>
+            <w:r>
+              <w:t>Articles</w:t>
+            </w:r>
+            <w:r>
+              <w:t xml:space="preserve"> on </w:t>
             </w:r>
             <w:r>
               <w:t>[Subject]</w:t>
@@ -496,15 +502,7 @@
         <w:softHyphen/>
       </w:r>
       <w:r>
-        <w:t xml:space="preserve">tions. This helps readers understand the study’s </w:t>
-      </w:r>
-      <w:proofErr w:type="gramStart"/>
-      <w:r>
-        <w:t>relevance</w:t>
-      </w:r>
-      <w:proofErr w:type="gramEnd"/>
-      <w:r>
-        <w:t xml:space="preserve"> and its expected contributions.</w:t>
+        <w:t>tions. This helps readers understand the study’s relevance and its expected contributions.</w:t>
       </w:r>
     </w:p>
     <w:p>
@@ -1018,84 +1016,77 @@
       <w:pPr>
         <w:pStyle w:val="NormalWeb"/>
         <w:spacing w:before="0" w:beforeAutospacing="0" w:after="120" w:afterAutospacing="0"/>
-        <w:jc w:val="both"/>
-      </w:pPr>
-    </w:p>
-    <w:p>
-      <w:pPr>
-        <w:pStyle w:val="NormalWeb"/>
-        <w:spacing w:before="0" w:beforeAutospacing="0" w:after="120" w:afterAutospacing="0"/>
         <w:jc w:val="center"/>
         <w:rPr>
           <w:b/>
         </w:rPr>
-      </w:pPr>
-      <w:r>
-        <w:rPr>
-          <w:b/>
-        </w:rPr>
-        <w:t>METHODOLOGY</w:t>
-      </w:r>
-    </w:p>
-    <w:p>
-      <w:pPr>
-        <w:pStyle w:val="NormalWeb"/>
-        <w:spacing w:before="0" w:beforeAutospacing="0" w:after="120" w:afterAutospacing="0"/>
-        <w:ind w:firstLine="567"/>
-        <w:jc w:val="both"/>
-      </w:pPr>
-      <w:r>
-        <w:t>The methodology section outlines the re</w:t>
-      </w:r>
-      <w:r>
-        <w:softHyphen/>
-        <w:t>search design, methods, and procedures used to conduct the study. It describes the approach taken to collect and analyse data. This ensures transparency and allows other researchers to replicate or evaluate the study.</w:t>
-      </w:r>
-    </w:p>
-    <w:p>
-      <w:pPr>
-        <w:pStyle w:val="NormalWeb"/>
-        <w:spacing w:before="0" w:beforeAutospacing="0" w:after="120" w:afterAutospacing="0"/>
-        <w:ind w:firstLine="567"/>
-        <w:jc w:val="both"/>
-      </w:pPr>
-      <w:r>
-        <w:t>A well-defined methodology details the research setting, sample selection, and data col</w:t>
-      </w:r>
-      <w:r>
-        <w:softHyphen/>
-        <w:t>lection techniques. It specifies whether the study is qualitative, quantitative, or mixed-methods. The choice of methodology depends on the research objectives and questions.</w:t>
-      </w:r>
-    </w:p>
-    <w:p>
-      <w:pPr>
-        <w:pStyle w:val="NormalWeb"/>
-        <w:spacing w:before="0" w:beforeAutospacing="0" w:after="120" w:afterAutospacing="0"/>
-        <w:ind w:firstLine="567"/>
-        <w:jc w:val="both"/>
-      </w:pPr>
-      <w:r>
-        <w:t>Additionally, the methodology includes information on data analysis techniques. It ex</w:t>
-      </w:r>
-      <w:r>
-        <w:softHyphen/>
-        <w:t>plains how the collected data was processed and interpreted. This helps readers understand the reliability and validity of the research find</w:t>
-      </w:r>
-      <w:r>
-        <w:softHyphen/>
-        <w:t>ings.</w:t>
-      </w:r>
-    </w:p>
-    <w:p>
-      <w:pPr>
-        <w:pStyle w:val="NormalWeb"/>
-        <w:spacing w:before="0" w:beforeAutospacing="0" w:after="120" w:afterAutospacing="0"/>
-        <w:ind w:firstLine="567"/>
-        <w:jc w:val="both"/>
       </w:pPr>
       <w:bookmarkStart w:id="0" w:name="_GoBack"/>
       <w:bookmarkEnd w:id="0"/>
       <w:r>
+        <w:rPr>
+          <w:b/>
+        </w:rPr>
+        <w:t>METHODOLOGY</w:t>
+      </w:r>
+    </w:p>
+    <w:p>
+      <w:pPr>
+        <w:pStyle w:val="NormalWeb"/>
+        <w:spacing w:before="0" w:beforeAutospacing="0" w:after="120" w:afterAutospacing="0"/>
+        <w:ind w:firstLine="567"/>
+        <w:jc w:val="both"/>
+      </w:pPr>
+      <w:r>
+        <w:t>The methodology section outlines the re</w:t>
+      </w:r>
+      <w:r>
+        <w:softHyphen/>
+        <w:t>search design, methods, and procedures used to conduct the study. It describes the approach taken to collect and analyse data. This ensures transparency and allows other researchers to replicate or evaluate the study.</w:t>
+      </w:r>
+    </w:p>
+    <w:p>
+      <w:pPr>
+        <w:pStyle w:val="NormalWeb"/>
+        <w:spacing w:before="0" w:beforeAutospacing="0" w:after="120" w:afterAutospacing="0"/>
+        <w:ind w:firstLine="567"/>
+        <w:jc w:val="both"/>
+      </w:pPr>
+      <w:r>
+        <w:t>A well-defined methodology details the research setting, sample selection, and data col</w:t>
+      </w:r>
+      <w:r>
+        <w:softHyphen/>
+        <w:t>lection techniques. It specifies whether the study is qualitative, quantitative, or mixed-methods. The choice of methodology depends on the research objectives and questions.</w:t>
+      </w:r>
+    </w:p>
+    <w:p>
+      <w:pPr>
+        <w:pStyle w:val="NormalWeb"/>
+        <w:spacing w:before="0" w:beforeAutospacing="0" w:after="120" w:afterAutospacing="0"/>
+        <w:ind w:firstLine="567"/>
+        <w:jc w:val="both"/>
+      </w:pPr>
+      <w:r>
+        <w:t>Additionally, the methodology includes information on data analysis techniques. It ex</w:t>
+      </w:r>
+      <w:r>
+        <w:softHyphen/>
+        <w:t>plains how the collected data was processed and interpreted. This helps readers understand the reliability and validity of the research find</w:t>
+      </w:r>
+      <w:r>
+        <w:softHyphen/>
+        <w:t>ings.</w:t>
+      </w:r>
+    </w:p>
+    <w:p>
+      <w:pPr>
+        <w:pStyle w:val="NormalWeb"/>
+        <w:spacing w:before="0" w:beforeAutospacing="0" w:after="120" w:afterAutospacing="0"/>
+        <w:ind w:firstLine="567"/>
+        <w:jc w:val="both"/>
+      </w:pPr>
+      <w:r>
         <w:t>This section should also address ethical considerations, limitations, and potential biases. Ethical approval, consent procedures, and data confidentiality are crucial aspects of research ethics. A transparent methodology strengthens the credibility and rigor of the study.</w:t>
       </w:r>
     </w:p>
@@ -1175,11 +1166,7 @@
       </w:r>
       <w:r>
         <w:softHyphen/>
-        <w:t xml:space="preserve">pretation, while quantitative research presents statistical results. Some papers incorporate both </w:t>
-      </w:r>
-      <w:r>
-        <w:lastRenderedPageBreak/>
-        <w:t>to provide a comprehensive understanding of the findings.</w:t>
+        <w:t>pretation, while quantitative research presents statistical results. Some papers incorporate both to provide a comprehensive understanding of the findings.</w:t>
       </w:r>
     </w:p>
     <w:p>
@@ -2363,7 +2350,6 @@
         <w:jc w:val="both"/>
       </w:pPr>
       <w:r>
-        <w:lastRenderedPageBreak/>
         <w:t>[1]</w:t>
       </w:r>
       <w:r>
@@ -2386,6 +2372,7 @@
         <w:jc w:val="both"/>
       </w:pPr>
       <w:r>
+        <w:lastRenderedPageBreak/>
         <w:t>[2]</w:t>
       </w:r>
       <w:r>
@@ -2728,6 +2715,7 @@
         <v:shape id="PowerPlusWaterMarkObject236006922" o:spid="_x0000_s2051" type="#_x0000_t136" style="position:absolute;margin-left:0;margin-top:0;width:549.6pt;height:137.4pt;rotation:315;z-index:-251655168;mso-position-horizontal:center;mso-position-horizontal-relative:margin;mso-position-vertical:center;mso-position-vertical-relative:margin" o:allowincell="f" fillcolor="silver" stroked="f">
           <v:fill opacity=".5"/>
           <v:textpath style="font-family:&quot;Arial&quot;;font-size:1pt" string="Template"/>
+          <w10:wrap anchorx="margin" anchory="margin"/>
         </v:shape>
       </w:pict>
     </w:r>
@@ -2773,6 +2761,7 @@
         <v:shape id="PowerPlusWaterMarkObject236006923" o:spid="_x0000_s2052" type="#_x0000_t136" style="position:absolute;margin-left:0;margin-top:0;width:549.6pt;height:137.4pt;rotation:315;z-index:-251653120;mso-position-horizontal:center;mso-position-horizontal-relative:margin;mso-position-vertical:center;mso-position-vertical-relative:margin" o:allowincell="f" fillcolor="silver" stroked="f">
           <v:fill opacity=".5"/>
           <v:textpath style="font-family:&quot;Arial&quot;;font-size:1pt" string="Template"/>
+          <w10:wrap anchorx="margin" anchory="margin"/>
         </v:shape>
       </w:pict>
     </w:r>
@@ -2818,6 +2807,7 @@
         <v:shape id="PowerPlusWaterMarkObject236006921" o:spid="_x0000_s2050" type="#_x0000_t136" style="position:absolute;margin-left:0;margin-top:0;width:549.6pt;height:137.4pt;rotation:315;z-index:-251657216;mso-position-horizontal:center;mso-position-horizontal-relative:margin;mso-position-vertical:center;mso-position-vertical-relative:margin" o:allowincell="f" fillcolor="silver" stroked="f">
           <v:fill opacity=".5"/>
           <v:textpath style="font-family:&quot;Arial&quot;;font-size:1pt" string="Template"/>
+          <w10:wrap anchorx="margin" anchory="margin"/>
         </v:shape>
       </w:pict>
     </w:r>
@@ -3720,7 +3710,7 @@
 </file>
 
 <file path=customXml/itemProps1.xml><?xml version="1.0" encoding="utf-8"?>
-<ds:datastoreItem xmlns:ds="http://schemas.openxmlformats.org/officeDocument/2006/customXml" ds:itemID="{BA1FC10A-6BE5-409A-9014-E6CD3A08F5EA}">
+<ds:datastoreItem xmlns:ds="http://schemas.openxmlformats.org/officeDocument/2006/customXml" ds:itemID="{E93544AE-D9C8-4A68-9136-5CA35103AB54}">
   <ds:schemaRefs>
     <ds:schemaRef ds:uri="http://schemas.openxmlformats.org/officeDocument/2006/bibliography"/>
   </ds:schemaRefs>

</xml_diff>